<commit_message>
Updated documents and resume to PDF format
</commit_message>
<xml_diff>
--- a/Site/docs/ComfortControl_NathanResume.docx
+++ b/Site/docs/ComfortControl_NathanResume.docx
@@ -1403,8 +1403,6 @@
         </w:rPr>
         <w:t xml:space="preserve"> </w:t>
       </w:r>
-      <w:bookmarkStart w:id="0" w:name="_GoBack"/>
-      <w:bookmarkEnd w:id="0"/>
     </w:p>
     <w:p>
       <w:pPr>
@@ -1993,36 +1991,17 @@
           <w:sz w:val="21"/>
           <w:szCs w:val="21"/>
         </w:rPr>
-        <w:t xml:space="preserve">Led a team to create a self-adjusting quadcopter drone that adjusts via distance by </w:t>
-      </w:r>
-      <w:r>
-        <w:rPr>
-          <w:sz w:val="21"/>
-          <w:szCs w:val="21"/>
-        </w:rPr>
-        <w:t>calculating area of a user-</w:t>
-      </w:r>
-      <w:r>
-        <w:rPr>
-          <w:sz w:val="21"/>
-          <w:szCs w:val="21"/>
-        </w:rPr>
-        <w:t xml:space="preserve">specified color using </w:t>
-      </w:r>
-      <w:r>
-        <w:rPr>
-          <w:sz w:val="21"/>
-          <w:szCs w:val="21"/>
-        </w:rPr>
-        <w:t>P</w:t>
-      </w:r>
-      <w:r>
-        <w:rPr>
-          <w:sz w:val="21"/>
-          <w:szCs w:val="21"/>
-        </w:rPr>
-        <w:t>ython</w:t>
-      </w:r>
+        <w:t xml:space="preserve">Developed application for senior design smart thermostat using </w:t>
+      </w:r>
+      <w:proofErr w:type="spellStart"/>
+      <w:r>
+        <w:rPr>
+          <w:sz w:val="21"/>
+          <w:szCs w:val="21"/>
+        </w:rPr>
+        <w:t>Xamarin</w:t>
+      </w:r>
+      <w:proofErr w:type="spellEnd"/>
     </w:p>
     <w:p>
       <w:pPr>
@@ -2043,63 +2022,44 @@
           <w:sz w:val="21"/>
           <w:szCs w:val="21"/>
         </w:rPr>
-        <w:t>C</w:t>
-      </w:r>
-      <w:r>
-        <w:rPr>
-          <w:sz w:val="21"/>
-          <w:szCs w:val="21"/>
-        </w:rPr>
-        <w:t xml:space="preserve">onverted </w:t>
-      </w:r>
-      <w:r>
-        <w:rPr>
-          <w:sz w:val="21"/>
-          <w:szCs w:val="21"/>
-        </w:rPr>
-        <w:t>Raspberry Pi to Smart</w:t>
-      </w:r>
-      <w:r>
-        <w:rPr>
-          <w:sz w:val="21"/>
-          <w:szCs w:val="21"/>
-        </w:rPr>
-        <w:t xml:space="preserve"> </w:t>
-      </w:r>
-      <w:r>
-        <w:rPr>
-          <w:sz w:val="21"/>
-          <w:szCs w:val="21"/>
-        </w:rPr>
-        <w:t xml:space="preserve">TV to learn more </w:t>
-      </w:r>
-      <w:r>
-        <w:rPr>
-          <w:sz w:val="21"/>
-          <w:szCs w:val="21"/>
-        </w:rPr>
-        <w:t>about</w:t>
-      </w:r>
-      <w:r>
-        <w:rPr>
-          <w:sz w:val="21"/>
-          <w:szCs w:val="21"/>
-        </w:rPr>
-        <w:t xml:space="preserve"> </w:t>
-      </w:r>
-      <w:r>
-        <w:rPr>
-          <w:sz w:val="21"/>
-          <w:szCs w:val="21"/>
-        </w:rPr>
-        <w:t>Linux</w:t>
-      </w:r>
-      <w:r>
-        <w:rPr>
-          <w:sz w:val="21"/>
-          <w:szCs w:val="21"/>
-        </w:rPr>
-        <w:t xml:space="preserve"> systems</w:t>
+        <w:t xml:space="preserve">Led a team to </w:t>
+      </w:r>
+      <w:bookmarkStart w:id="0" w:name="_GoBack"/>
+      <w:bookmarkEnd w:id="0"/>
+      <w:r>
+        <w:rPr>
+          <w:sz w:val="21"/>
+          <w:szCs w:val="21"/>
+        </w:rPr>
+        <w:t xml:space="preserve">create a self-adjusting quadcopter drone that adjusts via distance by </w:t>
+      </w:r>
+      <w:r>
+        <w:rPr>
+          <w:sz w:val="21"/>
+          <w:szCs w:val="21"/>
+        </w:rPr>
+        <w:t>calculating area of a user-</w:t>
+      </w:r>
+      <w:r>
+        <w:rPr>
+          <w:sz w:val="21"/>
+          <w:szCs w:val="21"/>
+        </w:rPr>
+        <w:t xml:space="preserve">specified color using </w:t>
+      </w:r>
+      <w:r>
+        <w:rPr>
+          <w:sz w:val="21"/>
+          <w:szCs w:val="21"/>
+        </w:rPr>
+        <w:t>P</w:t>
+      </w:r>
+      <w:r>
+        <w:rPr>
+          <w:sz w:val="21"/>
+          <w:szCs w:val="21"/>
+        </w:rPr>
+        <w:t>ython</w:t>
       </w:r>
     </w:p>
     <w:p>
@@ -6021,7 +5981,7 @@
 </file>
 
 <file path=customXml/itemProps1.xml><?xml version="1.0" encoding="utf-8"?>
-<ds:datastoreItem xmlns:ds="http://schemas.openxmlformats.org/officeDocument/2006/customXml" ds:itemID="{2DF09FD4-9730-4873-8509-AF6EBD290565}">
+<ds:datastoreItem xmlns:ds="http://schemas.openxmlformats.org/officeDocument/2006/customXml" ds:itemID="{06DF269F-0CD0-4FE3-806E-096330EF3BFE}">
   <ds:schemaRefs>
     <ds:schemaRef ds:uri="http://schemas.openxmlformats.org/officeDocument/2006/bibliography"/>
   </ds:schemaRefs>

</xml_diff>